<commit_message>
Update Arbeitspakete & Strukturplan
</commit_message>
<xml_diff>
--- a/PM/Arbeitspakete/Arbeitspakete_v1.docx
+++ b/PM/Arbeitspakete/Arbeitspakete_v1.docx
@@ -4029,7 +4029,15 @@
                 <w:sz w:val="24"/>
                 <w:szCs w:val="24"/>
               </w:rPr>
-              <w:t>-Ritter und seine Arbeit zu PSP-NR. 1.1</w:t>
+              <w:t>-Ritter und seine Arbeit zu</w:t>
+            </w:r>
+            <w:r>
+              <w:rPr>
+                <w:rFonts w:ascii="Arial" w:hAnsi="Arial" w:cs="Arial"/>
+                <w:sz w:val="24"/>
+                <w:szCs w:val="24"/>
+              </w:rPr>
+              <w:t>r Herleitung der Bewegungsgleichungen (PSP-Nr. 1.1)</w:t>
             </w:r>
           </w:p>
           <w:p>
@@ -5552,6 +5560,32 @@
                 <w:szCs w:val="24"/>
               </w:rPr>
             </w:pPr>
+            <w:r>
+              <w:rPr>
+                <w:rFonts w:ascii="Arial" w:hAnsi="Arial" w:cs="Arial"/>
+                <w:sz w:val="24"/>
+                <w:szCs w:val="24"/>
+              </w:rPr>
+              <w:t>-</w:t>
+            </w:r>
+            <w:proofErr w:type="spellStart"/>
+            <w:r>
+              <w:rPr>
+                <w:rFonts w:ascii="Arial" w:hAnsi="Arial" w:cs="Arial"/>
+                <w:sz w:val="24"/>
+                <w:szCs w:val="24"/>
+              </w:rPr>
+              <w:t>Grosse</w:t>
+            </w:r>
+            <w:proofErr w:type="spellEnd"/>
+            <w:r>
+              <w:rPr>
+                <w:rFonts w:ascii="Arial" w:hAnsi="Arial" w:cs="Arial"/>
+                <w:sz w:val="24"/>
+                <w:szCs w:val="24"/>
+              </w:rPr>
+              <w:t xml:space="preserve"> und seine Arbeit zur Bestimmung der stationären Gleichung (PSP-Nr. 1.4)</w:t>
+            </w:r>
           </w:p>
           <w:p>
             <w:pPr>
@@ -5634,7 +5668,25 @@
                 <w:sz w:val="24"/>
                 <w:szCs w:val="24"/>
               </w:rPr>
-              <w:t>-Umformen der Bewegungsgleichungen</w:t>
+              <w:t>-</w:t>
+            </w:r>
+            <w:r>
+              <w:rPr>
+                <w:rFonts w:ascii="Arial" w:hAnsi="Arial" w:cs="Arial"/>
+                <w:i/>
+                <w:sz w:val="24"/>
+                <w:szCs w:val="24"/>
+              </w:rPr>
+              <w:t xml:space="preserve"> </w:t>
+            </w:r>
+            <w:r>
+              <w:rPr>
+                <w:rFonts w:ascii="Arial" w:hAnsi="Arial" w:cs="Arial"/>
+                <w:i/>
+                <w:sz w:val="24"/>
+                <w:szCs w:val="24"/>
+              </w:rPr>
+              <w:t>Umformen der Bewegungsgleichungen</w:t>
             </w:r>
           </w:p>
           <w:p>
@@ -5734,6 +5786,55 @@
                 <w:sz w:val="24"/>
                 <w:szCs w:val="24"/>
               </w:rPr>
+              <w:t xml:space="preserve">-Paket PSP-NR. </w:t>
+            </w:r>
+            <w:r>
+              <w:rPr>
+                <w:rFonts w:ascii="Arial" w:hAnsi="Arial" w:cs="Arial"/>
+                <w:sz w:val="24"/>
+                <w:szCs w:val="24"/>
+              </w:rPr>
+              <w:t>1.</w:t>
+            </w:r>
+            <w:r>
+              <w:rPr>
+                <w:rFonts w:ascii="Arial" w:hAnsi="Arial" w:cs="Arial"/>
+                <w:sz w:val="24"/>
+                <w:szCs w:val="24"/>
+              </w:rPr>
+              <w:t>3</w:t>
+            </w:r>
+            <w:r>
+              <w:rPr>
+                <w:rFonts w:ascii="Arial" w:hAnsi="Arial" w:cs="Arial"/>
+                <w:sz w:val="24"/>
+                <w:szCs w:val="24"/>
+              </w:rPr>
+              <w:t xml:space="preserve"> muss abgeschlossen sein, Gleichungen w</w:t>
+            </w:r>
+            <w:r>
+              <w:rPr>
+                <w:rFonts w:ascii="Arial" w:hAnsi="Arial" w:cs="Arial"/>
+                <w:sz w:val="24"/>
+                <w:szCs w:val="24"/>
+              </w:rPr>
+              <w:t>erden von dort weiterverwendet</w:t>
+            </w:r>
+          </w:p>
+          <w:p>
+            <w:pPr>
+              <w:rPr>
+                <w:rFonts w:ascii="Arial" w:hAnsi="Arial" w:cs="Arial"/>
+                <w:sz w:val="24"/>
+                <w:szCs w:val="24"/>
+              </w:rPr>
+            </w:pPr>
+            <w:r>
+              <w:rPr>
+                <w:rFonts w:ascii="Arial" w:hAnsi="Arial" w:cs="Arial"/>
+                <w:sz w:val="24"/>
+                <w:szCs w:val="24"/>
+              </w:rPr>
               <w:t>-</w:t>
             </w:r>
             <w:r>
@@ -5742,56 +5843,7 @@
                 <w:sz w:val="24"/>
                 <w:szCs w:val="24"/>
               </w:rPr>
-              <w:t xml:space="preserve">Folgendes Paket dient als Grundlage: PSP-Nr. </w:t>
-            </w:r>
-            <w:r>
-              <w:rPr>
-                <w:rFonts w:ascii="Arial" w:hAnsi="Arial" w:cs="Arial"/>
-                <w:sz w:val="24"/>
-                <w:szCs w:val="24"/>
-              </w:rPr>
-              <w:t>1.3</w:t>
-            </w:r>
-          </w:p>
-          <w:p>
-            <w:pPr>
-              <w:rPr>
-                <w:rFonts w:ascii="Arial" w:hAnsi="Arial" w:cs="Arial"/>
-                <w:sz w:val="24"/>
-                <w:szCs w:val="24"/>
-              </w:rPr>
-            </w:pPr>
-            <w:r>
-              <w:rPr>
-                <w:rFonts w:ascii="Arial" w:hAnsi="Arial" w:cs="Arial"/>
-                <w:sz w:val="24"/>
-                <w:szCs w:val="24"/>
-              </w:rPr>
-              <w:t>-</w:t>
-            </w:r>
-            <w:r>
-              <w:rPr>
-                <w:rFonts w:ascii="Arial" w:hAnsi="Arial" w:cs="Arial"/>
-                <w:sz w:val="24"/>
-                <w:szCs w:val="24"/>
-              </w:rPr>
-              <w:t xml:space="preserve">Folgendes Paket </w:t>
-            </w:r>
-            <w:r>
-              <w:rPr>
-                <w:rFonts w:ascii="Arial" w:hAnsi="Arial" w:cs="Arial"/>
-                <w:sz w:val="24"/>
-                <w:szCs w:val="24"/>
-              </w:rPr>
-              <w:t>muss berücksichtigt werden</w:t>
-            </w:r>
-            <w:r>
-              <w:rPr>
-                <w:rFonts w:ascii="Arial" w:hAnsi="Arial" w:cs="Arial"/>
-                <w:sz w:val="24"/>
-                <w:szCs w:val="24"/>
-              </w:rPr>
-              <w:t xml:space="preserve">: PSP-Nr. </w:t>
+              <w:t xml:space="preserve">Paket PSP-Nr. </w:t>
             </w:r>
             <w:r>
               <w:rPr>
@@ -5801,15 +5853,14 @@
               </w:rPr>
               <w:t>2.2</w:t>
             </w:r>
-          </w:p>
-          <w:p>
-            <w:pPr>
-              <w:rPr>
-                <w:rFonts w:ascii="Arial" w:hAnsi="Arial" w:cs="Arial"/>
-                <w:sz w:val="24"/>
-                <w:szCs w:val="24"/>
-              </w:rPr>
-            </w:pPr>
+            <w:r>
+              <w:rPr>
+                <w:rFonts w:ascii="Arial" w:hAnsi="Arial" w:cs="Arial"/>
+                <w:sz w:val="24"/>
+                <w:szCs w:val="24"/>
+              </w:rPr>
+              <w:t xml:space="preserve"> muss berücksichtigt werden</w:t>
+            </w:r>
           </w:p>
           <w:p>
             <w:pPr>
@@ -8323,14 +8374,16 @@
                 <w:szCs w:val="24"/>
               </w:rPr>
             </w:pPr>
-            <w:r>
-              <w:rPr>
-                <w:rFonts w:ascii="Arial" w:hAnsi="Arial" w:cs="Arial"/>
-                <w:sz w:val="24"/>
-                <w:szCs w:val="24"/>
-              </w:rPr>
-              <w:t>Ritter</w:t>
-            </w:r>
+            <w:proofErr w:type="spellStart"/>
+            <w:r>
+              <w:rPr>
+                <w:rFonts w:ascii="Arial" w:hAnsi="Arial" w:cs="Arial"/>
+                <w:sz w:val="24"/>
+                <w:szCs w:val="24"/>
+              </w:rPr>
+              <w:t>Hoehnel</w:t>
+            </w:r>
+            <w:proofErr w:type="spellEnd"/>
           </w:p>
           <w:p>
             <w:pPr>
@@ -12909,16 +12962,14 @@
               </w:rPr>
               <w:t xml:space="preserve">-Es soll eine </w:t>
             </w:r>
-            <w:proofErr w:type="spellStart"/>
-            <w:r>
-              <w:rPr>
-                <w:rFonts w:ascii="Arial" w:hAnsi="Arial" w:cs="Arial"/>
-                <w:sz w:val="24"/>
-                <w:szCs w:val="24"/>
-              </w:rPr>
-              <w:t>ferige</w:t>
-            </w:r>
-            <w:proofErr w:type="spellEnd"/>
+            <w:r>
+              <w:rPr>
+                <w:rFonts w:ascii="Arial" w:hAnsi="Arial" w:cs="Arial"/>
+                <w:sz w:val="24"/>
+                <w:szCs w:val="24"/>
+              </w:rPr>
+              <w:t>fertige</w:t>
+            </w:r>
             <w:r>
               <w:rPr>
                 <w:rFonts w:ascii="Arial" w:hAnsi="Arial" w:cs="Arial"/>
@@ -16354,16 +16405,14 @@
               </w:rPr>
               <w:t xml:space="preserve">-Es soll ein Foliensatz erstellt werden, der alle Rechnungen erklärt und alle </w:t>
             </w:r>
-            <w:proofErr w:type="gramStart"/>
-            <w:r>
-              <w:rPr>
-                <w:rFonts w:ascii="Arial" w:hAnsi="Arial" w:cs="Arial"/>
-                <w:sz w:val="24"/>
-                <w:szCs w:val="24"/>
-              </w:rPr>
-              <w:t>Software Implementierungen</w:t>
-            </w:r>
-            <w:proofErr w:type="gramEnd"/>
+            <w:r>
+              <w:rPr>
+                <w:rFonts w:ascii="Arial" w:hAnsi="Arial" w:cs="Arial"/>
+                <w:sz w:val="24"/>
+                <w:szCs w:val="24"/>
+              </w:rPr>
+              <w:t>Software-Implementierungen</w:t>
+            </w:r>
             <w:r>
               <w:rPr>
                 <w:rFonts w:ascii="Arial" w:hAnsi="Arial" w:cs="Arial"/>
@@ -16470,7 +16519,15 @@
                 <w:sz w:val="24"/>
                 <w:szCs w:val="24"/>
               </w:rPr>
-              <w:t xml:space="preserve">-Teamkollegen </w:t>
+              <w:t>-</w:t>
+            </w:r>
+            <w:r>
+              <w:rPr>
+                <w:rFonts w:ascii="Arial" w:hAnsi="Arial" w:cs="Arial"/>
+                <w:sz w:val="24"/>
+                <w:szCs w:val="24"/>
+              </w:rPr>
+              <w:t>Alle Teammitglieder</w:t>
             </w:r>
           </w:p>
           <w:p>
@@ -17999,7 +18056,15 @@
                 <w:sz w:val="24"/>
                 <w:szCs w:val="24"/>
               </w:rPr>
-              <w:t>-Teamkollegen</w:t>
+              <w:t>-</w:t>
+            </w:r>
+            <w:r>
+              <w:rPr>
+                <w:rFonts w:ascii="Arial" w:hAnsi="Arial" w:cs="Arial"/>
+                <w:sz w:val="24"/>
+                <w:szCs w:val="24"/>
+              </w:rPr>
+              <w:t>Alle Teammitglieder</w:t>
             </w:r>
           </w:p>
           <w:p>
@@ -19522,16 +19587,14 @@
               </w:rPr>
               <w:t>-</w:t>
             </w:r>
-            <w:proofErr w:type="spellStart"/>
-            <w:r>
-              <w:rPr>
-                <w:rFonts w:ascii="Arial" w:hAnsi="Arial" w:cs="Arial"/>
-                <w:sz w:val="24"/>
-                <w:szCs w:val="24"/>
-              </w:rPr>
-              <w:t>Teamkollgen</w:t>
-            </w:r>
-            <w:proofErr w:type="spellEnd"/>
+            <w:r>
+              <w:rPr>
+                <w:rFonts w:ascii="Arial" w:hAnsi="Arial" w:cs="Arial"/>
+                <w:sz w:val="24"/>
+                <w:szCs w:val="24"/>
+              </w:rPr>
+              <w:t>Alle Teammitglieder</w:t>
+            </w:r>
           </w:p>
           <w:p>
             <w:pPr>
@@ -19721,7 +19784,31 @@
                 <w:sz w:val="24"/>
                 <w:szCs w:val="24"/>
               </w:rPr>
-              <w:t>-Alle Teamkollegen nehmen dran teil</w:t>
+              <w:t>-</w:t>
+            </w:r>
+            <w:r>
+              <w:rPr>
+                <w:rFonts w:ascii="Arial" w:hAnsi="Arial" w:cs="Arial"/>
+                <w:sz w:val="24"/>
+                <w:szCs w:val="24"/>
+              </w:rPr>
+              <w:t>Alle Teammitglieder</w:t>
+            </w:r>
+            <w:r>
+              <w:rPr>
+                <w:rFonts w:ascii="Arial" w:hAnsi="Arial" w:cs="Arial"/>
+                <w:sz w:val="24"/>
+                <w:szCs w:val="24"/>
+              </w:rPr>
+              <w:t xml:space="preserve"> </w:t>
+            </w:r>
+            <w:r>
+              <w:rPr>
+                <w:rFonts w:ascii="Arial" w:hAnsi="Arial" w:cs="Arial"/>
+                <w:sz w:val="24"/>
+                <w:szCs w:val="24"/>
+              </w:rPr>
+              <w:t>nehmen dran teil</w:t>
             </w:r>
           </w:p>
           <w:p>
@@ -20710,18 +20797,8 @@
                 <w:sz w:val="24"/>
                 <w:szCs w:val="24"/>
               </w:rPr>
-              <w:t xml:space="preserve">Uwe </w:t>
-            </w:r>
-            <w:proofErr w:type="spellStart"/>
-            <w:r>
-              <w:rPr>
-                <w:rFonts w:ascii="Arial" w:hAnsi="Arial" w:cs="Arial"/>
-                <w:sz w:val="24"/>
-                <w:szCs w:val="24"/>
-              </w:rPr>
-              <w:t>Ingelfinger</w:t>
-            </w:r>
-            <w:proofErr w:type="spellEnd"/>
+              <w:t>Ines Marquardt-Schmidt</w:t>
+            </w:r>
           </w:p>
           <w:p>
             <w:pPr>
@@ -21021,7 +21098,15 @@
                 <w:sz w:val="24"/>
                 <w:szCs w:val="24"/>
               </w:rPr>
-              <w:t>-Teamkollegen</w:t>
+              <w:t>-</w:t>
+            </w:r>
+            <w:r>
+              <w:rPr>
+                <w:rFonts w:ascii="Arial" w:hAnsi="Arial" w:cs="Arial"/>
+                <w:sz w:val="24"/>
+                <w:szCs w:val="24"/>
+              </w:rPr>
+              <w:t>Alle Teammitglieder</w:t>
             </w:r>
           </w:p>
           <w:p>
@@ -22252,18 +22337,8 @@
                 <w:sz w:val="24"/>
                 <w:szCs w:val="24"/>
               </w:rPr>
-              <w:t xml:space="preserve">Uwe </w:t>
-            </w:r>
-            <w:proofErr w:type="spellStart"/>
-            <w:r>
-              <w:rPr>
-                <w:rFonts w:ascii="Arial" w:hAnsi="Arial" w:cs="Arial"/>
-                <w:sz w:val="24"/>
-                <w:szCs w:val="24"/>
-              </w:rPr>
-              <w:t>Ingelfinger</w:t>
-            </w:r>
-            <w:proofErr w:type="spellEnd"/>
+              <w:t>Ines Marquardt-Schmidt</w:t>
+            </w:r>
           </w:p>
           <w:p>
             <w:pPr>
@@ -22563,25 +22638,15 @@
                 <w:sz w:val="24"/>
                 <w:szCs w:val="24"/>
               </w:rPr>
-              <w:t xml:space="preserve">-Teamkollegen </w:t>
-            </w:r>
-            <w:proofErr w:type="spellStart"/>
-            <w:r>
-              <w:rPr>
-                <w:rFonts w:ascii="Arial" w:hAnsi="Arial" w:cs="Arial"/>
-                <w:sz w:val="24"/>
-                <w:szCs w:val="24"/>
-              </w:rPr>
-              <w:t>Grosse</w:t>
-            </w:r>
-            <w:proofErr w:type="spellEnd"/>
-            <w:r>
-              <w:rPr>
-                <w:rFonts w:ascii="Arial" w:hAnsi="Arial" w:cs="Arial"/>
-                <w:sz w:val="24"/>
-                <w:szCs w:val="24"/>
-              </w:rPr>
-              <w:t xml:space="preserve"> und Ritter</w:t>
+              <w:t>-</w:t>
+            </w:r>
+            <w:r>
+              <w:rPr>
+                <w:rFonts w:ascii="Arial" w:hAnsi="Arial" w:cs="Arial"/>
+                <w:sz w:val="24"/>
+                <w:szCs w:val="24"/>
+              </w:rPr>
+              <w:t>Alle Teammitglieder</w:t>
             </w:r>
           </w:p>
           <w:p>
@@ -23811,18 +23876,8 @@
                 <w:sz w:val="24"/>
                 <w:szCs w:val="24"/>
               </w:rPr>
-              <w:t xml:space="preserve">Uwe </w:t>
-            </w:r>
-            <w:proofErr w:type="spellStart"/>
-            <w:r>
-              <w:rPr>
-                <w:rFonts w:ascii="Arial" w:hAnsi="Arial" w:cs="Arial"/>
-                <w:sz w:val="24"/>
-                <w:szCs w:val="24"/>
-              </w:rPr>
-              <w:t>Ingelfinger</w:t>
-            </w:r>
-            <w:proofErr w:type="spellEnd"/>
+              <w:t>Ines Marquardt-Schmidt</w:t>
+            </w:r>
           </w:p>
           <w:p>
             <w:pPr>
@@ -24953,7 +25008,16 @@
                 <w:sz w:val="24"/>
                 <w:szCs w:val="24"/>
               </w:rPr>
-              <w:t>Netzplan</w:t>
+              <w:t>Netzpla</w:t>
+            </w:r>
+            <w:r>
+              <w:rPr>
+                <w:rFonts w:ascii="Arial" w:hAnsi="Arial" w:cs="Arial"/>
+                <w:i/>
+                <w:sz w:val="24"/>
+                <w:szCs w:val="24"/>
+              </w:rPr>
+              <w:t>n</w:t>
             </w:r>
           </w:p>
         </w:tc>
@@ -25185,6 +25249,23 @@
                 <w:szCs w:val="24"/>
               </w:rPr>
             </w:pPr>
+            <w:r>
+              <w:rPr>
+                <w:rFonts w:ascii="Arial" w:hAnsi="Arial" w:cs="Arial"/>
+                <w:sz w:val="24"/>
+                <w:szCs w:val="24"/>
+              </w:rPr>
+              <w:t>-Fertiger Terminplan</w:t>
+            </w:r>
+          </w:p>
+          <w:p>
+            <w:pPr>
+              <w:rPr>
+                <w:rFonts w:ascii="Arial" w:hAnsi="Arial" w:cs="Arial"/>
+                <w:sz w:val="24"/>
+                <w:szCs w:val="24"/>
+              </w:rPr>
+            </w:pPr>
           </w:p>
           <w:p>
             <w:pPr>
@@ -25293,18 +25374,8 @@
                 <w:sz w:val="24"/>
                 <w:szCs w:val="24"/>
               </w:rPr>
-              <w:t xml:space="preserve">Uwe </w:t>
-            </w:r>
-            <w:proofErr w:type="spellStart"/>
-            <w:r>
-              <w:rPr>
-                <w:rFonts w:ascii="Arial" w:hAnsi="Arial" w:cs="Arial"/>
-                <w:sz w:val="24"/>
-                <w:szCs w:val="24"/>
-              </w:rPr>
-              <w:t>Ingelfinger</w:t>
-            </w:r>
-            <w:proofErr w:type="spellEnd"/>
+              <w:t>Ines Marquardt-Schmidt</w:t>
+            </w:r>
           </w:p>
           <w:p>
             <w:pPr>
@@ -25347,15 +25418,15 @@
                 <w:sz w:val="24"/>
                 <w:szCs w:val="24"/>
               </w:rPr>
-              <w:t>18</w:t>
-            </w:r>
-            <w:r>
-              <w:rPr>
-                <w:rFonts w:ascii="Arial" w:hAnsi="Arial" w:cs="Arial"/>
-                <w:sz w:val="24"/>
-                <w:szCs w:val="24"/>
-              </w:rPr>
-              <w:t>.10.2022</w:t>
+              <w:t>15.11</w:t>
+            </w:r>
+            <w:r>
+              <w:rPr>
+                <w:rFonts w:ascii="Arial" w:hAnsi="Arial" w:cs="Arial"/>
+                <w:sz w:val="24"/>
+                <w:szCs w:val="24"/>
+              </w:rPr>
+              <w:t>.2022</w:t>
             </w:r>
           </w:p>
           <w:p>
@@ -25414,23 +25485,7 @@
                 <w:sz w:val="24"/>
                 <w:szCs w:val="24"/>
               </w:rPr>
-              <w:t>25</w:t>
-            </w:r>
-            <w:r>
-              <w:rPr>
-                <w:rFonts w:ascii="Arial" w:hAnsi="Arial" w:cs="Arial"/>
-                <w:sz w:val="24"/>
-                <w:szCs w:val="24"/>
-              </w:rPr>
-              <w:t>.1</w:t>
-            </w:r>
-            <w:r>
-              <w:rPr>
-                <w:rFonts w:ascii="Arial" w:hAnsi="Arial" w:cs="Arial"/>
-                <w:sz w:val="24"/>
-                <w:szCs w:val="24"/>
-              </w:rPr>
-              <w:t>0</w:t>
+              <w:t>22.11</w:t>
             </w:r>
             <w:r>
               <w:rPr>
@@ -25506,15 +25561,14 @@
                 <w:szCs w:val="24"/>
               </w:rPr>
             </w:pPr>
-          </w:p>
-          <w:p>
-            <w:pPr>
-              <w:rPr>
-                <w:rFonts w:ascii="Arial" w:hAnsi="Arial" w:cs="Arial"/>
-                <w:sz w:val="24"/>
-                <w:szCs w:val="24"/>
-              </w:rPr>
-            </w:pPr>
+            <w:r>
+              <w:rPr>
+                <w:rFonts w:ascii="Arial" w:hAnsi="Arial" w:cs="Arial"/>
+                <w:sz w:val="24"/>
+                <w:szCs w:val="24"/>
+              </w:rPr>
+              <w:t>-Terminplan soll wichtige Termine festlegen</w:t>
+            </w:r>
           </w:p>
           <w:p>
             <w:pPr>
@@ -25677,6 +25731,7 @@
             <w:pPr>
               <w:rPr>
                 <w:rFonts w:ascii="Arial" w:hAnsi="Arial" w:cs="Arial"/>
+                <w:iCs/>
                 <w:sz w:val="24"/>
                 <w:szCs w:val="24"/>
               </w:rPr>
@@ -25688,7 +25743,16 @@
                 <w:sz w:val="24"/>
                 <w:szCs w:val="24"/>
               </w:rPr>
-              <w:t>-Beschaffen der Arbeitspakete</w:t>
+              <w:t>-</w:t>
+            </w:r>
+            <w:r>
+              <w:rPr>
+                <w:rFonts w:ascii="Arial" w:hAnsi="Arial" w:cs="Arial"/>
+                <w:iCs/>
+                <w:sz w:val="24"/>
+                <w:szCs w:val="24"/>
+              </w:rPr>
+              <w:t>Beschaffen der Arbeitspakete</w:t>
             </w:r>
           </w:p>
           <w:p>
@@ -25767,6 +25831,14 @@
                 <w:szCs w:val="24"/>
               </w:rPr>
             </w:pPr>
+            <w:r>
+              <w:rPr>
+                <w:rFonts w:ascii="Arial" w:hAnsi="Arial" w:cs="Arial"/>
+                <w:sz w:val="24"/>
+                <w:szCs w:val="24"/>
+              </w:rPr>
+              <w:t>-Erstellen des Terminplans mit Word</w:t>
+            </w:r>
           </w:p>
           <w:p>
             <w:pPr>
@@ -26343,7 +26415,7 @@
                 <w:sz w:val="24"/>
                 <w:szCs w:val="24"/>
               </w:rPr>
-              <w:t>18</w:t>
+              <w:t>17</w:t>
             </w:r>
             <w:r>
               <w:rPr>
@@ -26410,7 +26482,7 @@
                 <w:sz w:val="24"/>
                 <w:szCs w:val="24"/>
               </w:rPr>
-              <w:t>21</w:t>
+              <w:t>22</w:t>
             </w:r>
             <w:r>
               <w:rPr>
@@ -26454,7 +26526,7 @@
                 <w:sz w:val="24"/>
                 <w:szCs w:val="24"/>
               </w:rPr>
-              <w:t>Budgetplanung</w:t>
+              <w:t>Arbeitspakete</w:t>
             </w:r>
           </w:p>
         </w:tc>
@@ -26503,7 +26575,15 @@
                 <w:sz w:val="24"/>
                 <w:szCs w:val="24"/>
               </w:rPr>
-              <w:t>6.5</w:t>
+              <w:t>6.</w:t>
+            </w:r>
+            <w:r>
+              <w:rPr>
+                <w:rFonts w:ascii="Arial" w:hAnsi="Arial" w:cs="Arial"/>
+                <w:sz w:val="24"/>
+                <w:szCs w:val="24"/>
+              </w:rPr>
+              <w:t>5</w:t>
             </w:r>
           </w:p>
           <w:p>
@@ -26675,6 +26755,1506 @@
                 <w:sz w:val="24"/>
                 <w:szCs w:val="24"/>
               </w:rPr>
+              <w:t>-Fertige</w:t>
+            </w:r>
+            <w:r>
+              <w:rPr>
+                <w:rFonts w:ascii="Arial" w:hAnsi="Arial" w:cs="Arial"/>
+                <w:sz w:val="24"/>
+                <w:szCs w:val="24"/>
+              </w:rPr>
+              <w:t xml:space="preserve"> Übersicht der Arbeitspakete</w:t>
+            </w:r>
+          </w:p>
+          <w:p>
+            <w:pPr>
+              <w:rPr>
+                <w:rFonts w:ascii="Arial" w:hAnsi="Arial" w:cs="Arial"/>
+                <w:sz w:val="24"/>
+                <w:szCs w:val="24"/>
+              </w:rPr>
+            </w:pPr>
+          </w:p>
+          <w:p>
+            <w:pPr>
+              <w:rPr>
+                <w:rFonts w:ascii="Arial" w:hAnsi="Arial" w:cs="Arial"/>
+                <w:sz w:val="24"/>
+                <w:szCs w:val="24"/>
+              </w:rPr>
+            </w:pPr>
+          </w:p>
+          <w:p>
+            <w:pPr>
+              <w:rPr>
+                <w:rFonts w:ascii="Arial" w:hAnsi="Arial" w:cs="Arial"/>
+                <w:sz w:val="24"/>
+                <w:szCs w:val="24"/>
+              </w:rPr>
+            </w:pPr>
+          </w:p>
+          <w:p>
+            <w:pPr>
+              <w:rPr>
+                <w:rFonts w:ascii="Arial" w:hAnsi="Arial" w:cs="Arial"/>
+                <w:sz w:val="24"/>
+                <w:szCs w:val="24"/>
+              </w:rPr>
+            </w:pPr>
+          </w:p>
+        </w:tc>
+        <w:tc>
+          <w:tcPr>
+            <w:tcW w:w="3577" w:type="dxa"/>
+          </w:tcPr>
+          <w:p>
+            <w:pPr>
+              <w:rPr>
+                <w:rFonts w:ascii="Arial" w:hAnsi="Arial" w:cs="Arial"/>
+                <w:b/>
+                <w:bCs/>
+                <w:sz w:val="24"/>
+                <w:szCs w:val="24"/>
+              </w:rPr>
+            </w:pPr>
+            <w:r>
+              <w:rPr>
+                <w:rFonts w:ascii="Arial" w:hAnsi="Arial" w:cs="Arial"/>
+                <w:b/>
+                <w:bCs/>
+                <w:sz w:val="24"/>
+                <w:szCs w:val="24"/>
+              </w:rPr>
+              <w:t>Verantwortlich</w:t>
+            </w:r>
+          </w:p>
+          <w:p>
+            <w:pPr>
+              <w:rPr>
+                <w:rFonts w:ascii="Arial" w:hAnsi="Arial" w:cs="Arial"/>
+                <w:sz w:val="24"/>
+                <w:szCs w:val="24"/>
+              </w:rPr>
+            </w:pPr>
+            <w:r>
+              <w:rPr>
+                <w:rFonts w:ascii="Arial" w:hAnsi="Arial" w:cs="Arial"/>
+                <w:sz w:val="24"/>
+                <w:szCs w:val="24"/>
+              </w:rPr>
+              <w:t>Ritter</w:t>
+            </w:r>
+          </w:p>
+          <w:p>
+            <w:pPr>
+              <w:rPr>
+                <w:rFonts w:ascii="Arial" w:hAnsi="Arial" w:cs="Arial"/>
+                <w:b/>
+                <w:bCs/>
+                <w:sz w:val="24"/>
+                <w:szCs w:val="24"/>
+              </w:rPr>
+            </w:pPr>
+            <w:r>
+              <w:rPr>
+                <w:rFonts w:ascii="Arial" w:hAnsi="Arial" w:cs="Arial"/>
+                <w:b/>
+                <w:bCs/>
+                <w:sz w:val="24"/>
+                <w:szCs w:val="24"/>
+              </w:rPr>
+              <w:t>Auftraggeber</w:t>
+            </w:r>
+          </w:p>
+          <w:p>
+            <w:pPr>
+              <w:rPr>
+                <w:rFonts w:ascii="Arial" w:hAnsi="Arial" w:cs="Arial"/>
+                <w:sz w:val="24"/>
+                <w:szCs w:val="24"/>
+              </w:rPr>
+            </w:pPr>
+            <w:r>
+              <w:rPr>
+                <w:rFonts w:ascii="Arial" w:hAnsi="Arial" w:cs="Arial"/>
+                <w:sz w:val="24"/>
+                <w:szCs w:val="24"/>
+              </w:rPr>
+              <w:t>Ines Marquardt-Schmidt</w:t>
+            </w:r>
+          </w:p>
+          <w:p>
+            <w:pPr>
+              <w:rPr>
+                <w:rFonts w:ascii="Arial" w:hAnsi="Arial" w:cs="Arial"/>
+                <w:sz w:val="24"/>
+                <w:szCs w:val="24"/>
+              </w:rPr>
+            </w:pPr>
+          </w:p>
+          <w:p>
+            <w:pPr>
+              <w:rPr>
+                <w:rFonts w:ascii="Arial" w:hAnsi="Arial" w:cs="Arial"/>
+                <w:sz w:val="24"/>
+                <w:szCs w:val="24"/>
+              </w:rPr>
+            </w:pPr>
+            <w:r>
+              <w:rPr>
+                <w:rFonts w:ascii="Arial" w:hAnsi="Arial" w:cs="Arial"/>
+                <w:b/>
+                <w:bCs/>
+                <w:sz w:val="24"/>
+                <w:szCs w:val="24"/>
+              </w:rPr>
+              <w:t>Start</w:t>
+            </w:r>
+            <w:r>
+              <w:rPr>
+                <w:rFonts w:ascii="Arial" w:hAnsi="Arial" w:cs="Arial"/>
+                <w:sz w:val="24"/>
+                <w:szCs w:val="24"/>
+              </w:rPr>
+              <w:t xml:space="preserve">    </w:t>
+            </w:r>
+            <w:r>
+              <w:rPr>
+                <w:rFonts w:ascii="Arial" w:hAnsi="Arial" w:cs="Arial"/>
+                <w:sz w:val="24"/>
+                <w:szCs w:val="24"/>
+              </w:rPr>
+              <w:t>15.11</w:t>
+            </w:r>
+            <w:r>
+              <w:rPr>
+                <w:rFonts w:ascii="Arial" w:hAnsi="Arial" w:cs="Arial"/>
+                <w:sz w:val="24"/>
+                <w:szCs w:val="24"/>
+              </w:rPr>
+              <w:t>.2022</w:t>
+            </w:r>
+          </w:p>
+          <w:p>
+            <w:pPr>
+              <w:rPr>
+                <w:rFonts w:ascii="Arial" w:hAnsi="Arial" w:cs="Arial"/>
+                <w:sz w:val="24"/>
+                <w:szCs w:val="24"/>
+              </w:rPr>
+            </w:pPr>
+            <w:r>
+              <w:rPr>
+                <w:rFonts w:ascii="Arial" w:hAnsi="Arial" w:cs="Arial"/>
+                <w:b/>
+                <w:bCs/>
+                <w:sz w:val="24"/>
+                <w:szCs w:val="24"/>
+              </w:rPr>
+              <w:t>Ende</w:t>
+            </w:r>
+            <w:r>
+              <w:rPr>
+                <w:rFonts w:ascii="Arial" w:hAnsi="Arial" w:cs="Arial"/>
+                <w:sz w:val="24"/>
+                <w:szCs w:val="24"/>
+              </w:rPr>
+              <w:t xml:space="preserve"> </w:t>
+            </w:r>
+            <w:r>
+              <w:rPr>
+                <w:rFonts w:ascii="Arial" w:hAnsi="Arial" w:cs="Arial"/>
+                <w:sz w:val="24"/>
+                <w:szCs w:val="24"/>
+              </w:rPr>
+              <w:t xml:space="preserve"> </w:t>
+            </w:r>
+            <w:r>
+              <w:rPr>
+                <w:rFonts w:ascii="Arial" w:hAnsi="Arial" w:cs="Arial"/>
+                <w:sz w:val="24"/>
+                <w:szCs w:val="24"/>
+              </w:rPr>
+              <w:t xml:space="preserve"> </w:t>
+            </w:r>
+            <w:r>
+              <w:rPr>
+                <w:rFonts w:ascii="Arial" w:hAnsi="Arial" w:cs="Arial"/>
+                <w:sz w:val="24"/>
+                <w:szCs w:val="24"/>
+              </w:rPr>
+              <w:t xml:space="preserve"> </w:t>
+            </w:r>
+            <w:r>
+              <w:rPr>
+                <w:rFonts w:ascii="Arial" w:hAnsi="Arial" w:cs="Arial"/>
+                <w:sz w:val="24"/>
+                <w:szCs w:val="24"/>
+              </w:rPr>
+              <w:t>22.11</w:t>
+            </w:r>
+            <w:r>
+              <w:rPr>
+                <w:rFonts w:ascii="Arial" w:hAnsi="Arial" w:cs="Arial"/>
+                <w:sz w:val="24"/>
+                <w:szCs w:val="24"/>
+              </w:rPr>
+              <w:t>.2022</w:t>
+            </w:r>
+          </w:p>
+        </w:tc>
+      </w:tr>
+      <w:tr>
+        <w:tc>
+          <w:tcPr>
+            <w:tcW w:w="9356" w:type="dxa"/>
+            <w:gridSpan w:val="3"/>
+          </w:tcPr>
+          <w:p>
+            <w:pPr>
+              <w:rPr>
+                <w:rFonts w:ascii="Arial" w:hAnsi="Arial" w:cs="Arial"/>
+                <w:b/>
+                <w:bCs/>
+                <w:sz w:val="24"/>
+                <w:szCs w:val="24"/>
+              </w:rPr>
+            </w:pPr>
+            <w:r>
+              <w:rPr>
+                <w:rFonts w:ascii="Arial" w:hAnsi="Arial" w:cs="Arial"/>
+                <w:b/>
+                <w:bCs/>
+                <w:sz w:val="24"/>
+                <w:szCs w:val="24"/>
+              </w:rPr>
+              <w:t>Ergebnisse / Ergebniserwartung</w:t>
+            </w:r>
+          </w:p>
+          <w:p>
+            <w:pPr>
+              <w:rPr>
+                <w:rFonts w:ascii="Arial" w:hAnsi="Arial" w:cs="Arial"/>
+                <w:b/>
+                <w:bCs/>
+                <w:sz w:val="24"/>
+                <w:szCs w:val="24"/>
+              </w:rPr>
+            </w:pPr>
+          </w:p>
+          <w:p>
+            <w:pPr>
+              <w:rPr>
+                <w:rFonts w:ascii="Arial" w:hAnsi="Arial" w:cs="Arial"/>
+                <w:sz w:val="24"/>
+                <w:szCs w:val="24"/>
+              </w:rPr>
+            </w:pPr>
+            <w:r>
+              <w:rPr>
+                <w:rFonts w:ascii="Arial" w:hAnsi="Arial" w:cs="Arial"/>
+                <w:sz w:val="24"/>
+                <w:szCs w:val="24"/>
+              </w:rPr>
+              <w:t>-</w:t>
+            </w:r>
+            <w:r>
+              <w:rPr>
+                <w:rFonts w:ascii="Arial" w:hAnsi="Arial" w:cs="Arial"/>
+                <w:sz w:val="24"/>
+                <w:szCs w:val="24"/>
+              </w:rPr>
+              <w:t>Die Arbeitspakete wurden erfolgreich geschnürt</w:t>
+            </w:r>
+          </w:p>
+          <w:p>
+            <w:pPr>
+              <w:rPr>
+                <w:rFonts w:ascii="Arial" w:hAnsi="Arial" w:cs="Arial"/>
+                <w:sz w:val="24"/>
+                <w:szCs w:val="24"/>
+              </w:rPr>
+            </w:pPr>
+          </w:p>
+          <w:p>
+            <w:pPr>
+              <w:rPr>
+                <w:rFonts w:ascii="Arial" w:hAnsi="Arial" w:cs="Arial"/>
+                <w:sz w:val="24"/>
+                <w:szCs w:val="24"/>
+              </w:rPr>
+            </w:pPr>
+          </w:p>
+          <w:p>
+            <w:pPr>
+              <w:rPr>
+                <w:rFonts w:ascii="Arial" w:hAnsi="Arial" w:cs="Arial"/>
+                <w:sz w:val="24"/>
+                <w:szCs w:val="24"/>
+              </w:rPr>
+            </w:pPr>
+          </w:p>
+          <w:p>
+            <w:pPr>
+              <w:rPr>
+                <w:rFonts w:ascii="Arial" w:hAnsi="Arial" w:cs="Arial"/>
+                <w:sz w:val="24"/>
+                <w:szCs w:val="24"/>
+              </w:rPr>
+            </w:pPr>
+          </w:p>
+          <w:p>
+            <w:pPr>
+              <w:rPr>
+                <w:rFonts w:ascii="Arial" w:hAnsi="Arial" w:cs="Arial"/>
+                <w:sz w:val="24"/>
+                <w:szCs w:val="24"/>
+              </w:rPr>
+            </w:pPr>
+          </w:p>
+        </w:tc>
+      </w:tr>
+      <w:tr>
+        <w:tc>
+          <w:tcPr>
+            <w:tcW w:w="9356" w:type="dxa"/>
+            <w:gridSpan w:val="3"/>
+          </w:tcPr>
+          <w:p>
+            <w:pPr>
+              <w:rPr>
+                <w:rFonts w:ascii="Arial" w:hAnsi="Arial" w:cs="Arial"/>
+                <w:b/>
+                <w:bCs/>
+                <w:sz w:val="24"/>
+                <w:szCs w:val="24"/>
+              </w:rPr>
+            </w:pPr>
+            <w:r>
+              <w:rPr>
+                <w:rFonts w:ascii="Arial" w:hAnsi="Arial" w:cs="Arial"/>
+                <w:b/>
+                <w:bCs/>
+                <w:sz w:val="24"/>
+                <w:szCs w:val="24"/>
+              </w:rPr>
+              <w:t>Schnittstellen</w:t>
+            </w:r>
+          </w:p>
+          <w:p>
+            <w:pPr>
+              <w:rPr>
+                <w:rFonts w:ascii="Arial" w:hAnsi="Arial" w:cs="Arial"/>
+                <w:sz w:val="24"/>
+                <w:szCs w:val="24"/>
+              </w:rPr>
+            </w:pPr>
+          </w:p>
+          <w:p>
+            <w:pPr>
+              <w:rPr>
+                <w:rFonts w:ascii="Arial" w:hAnsi="Arial" w:cs="Arial"/>
+                <w:sz w:val="24"/>
+                <w:szCs w:val="24"/>
+              </w:rPr>
+            </w:pPr>
+            <w:r>
+              <w:rPr>
+                <w:rFonts w:ascii="Arial" w:hAnsi="Arial" w:cs="Arial"/>
+                <w:sz w:val="24"/>
+                <w:szCs w:val="24"/>
+              </w:rPr>
+              <w:t xml:space="preserve">-Abstimmen mit Kollege </w:t>
+            </w:r>
+            <w:proofErr w:type="spellStart"/>
+            <w:r>
+              <w:rPr>
+                <w:rFonts w:ascii="Arial" w:hAnsi="Arial" w:cs="Arial"/>
+                <w:sz w:val="24"/>
+                <w:szCs w:val="24"/>
+              </w:rPr>
+              <w:t>Hoehnel</w:t>
+            </w:r>
+            <w:proofErr w:type="spellEnd"/>
+            <w:r>
+              <w:rPr>
+                <w:rFonts w:ascii="Arial" w:hAnsi="Arial" w:cs="Arial"/>
+                <w:sz w:val="24"/>
+                <w:szCs w:val="24"/>
+              </w:rPr>
+              <w:t xml:space="preserve"> mit dem Netzplan</w:t>
+            </w:r>
+          </w:p>
+          <w:p>
+            <w:pPr>
+              <w:rPr>
+                <w:rFonts w:ascii="Arial" w:hAnsi="Arial" w:cs="Arial"/>
+                <w:sz w:val="24"/>
+                <w:szCs w:val="24"/>
+              </w:rPr>
+            </w:pPr>
+          </w:p>
+          <w:p>
+            <w:pPr>
+              <w:rPr>
+                <w:rFonts w:ascii="Arial" w:hAnsi="Arial" w:cs="Arial"/>
+                <w:sz w:val="24"/>
+                <w:szCs w:val="24"/>
+              </w:rPr>
+            </w:pPr>
+          </w:p>
+          <w:p>
+            <w:pPr>
+              <w:rPr>
+                <w:rFonts w:ascii="Arial" w:hAnsi="Arial" w:cs="Arial"/>
+                <w:sz w:val="24"/>
+                <w:szCs w:val="24"/>
+              </w:rPr>
+            </w:pPr>
+          </w:p>
+        </w:tc>
+      </w:tr>
+      <w:tr>
+        <w:tc>
+          <w:tcPr>
+            <w:tcW w:w="9356" w:type="dxa"/>
+            <w:gridSpan w:val="3"/>
+          </w:tcPr>
+          <w:p>
+            <w:pPr>
+              <w:rPr>
+                <w:rFonts w:ascii="Arial" w:hAnsi="Arial" w:cs="Arial"/>
+                <w:b/>
+                <w:bCs/>
+                <w:sz w:val="24"/>
+                <w:szCs w:val="24"/>
+              </w:rPr>
+            </w:pPr>
+            <w:r>
+              <w:rPr>
+                <w:rFonts w:ascii="Arial" w:hAnsi="Arial" w:cs="Arial"/>
+                <w:b/>
+                <w:bCs/>
+                <w:sz w:val="24"/>
+                <w:szCs w:val="24"/>
+              </w:rPr>
+              <w:t>Aktivitäten / Termine</w:t>
+            </w:r>
+          </w:p>
+          <w:p>
+            <w:pPr>
+              <w:rPr>
+                <w:rFonts w:ascii="Arial" w:hAnsi="Arial" w:cs="Arial"/>
+                <w:i/>
+                <w:sz w:val="24"/>
+                <w:szCs w:val="24"/>
+              </w:rPr>
+            </w:pPr>
+          </w:p>
+          <w:p>
+            <w:pPr>
+              <w:rPr>
+                <w:rFonts w:ascii="Arial" w:hAnsi="Arial" w:cs="Arial"/>
+                <w:iCs/>
+                <w:sz w:val="24"/>
+                <w:szCs w:val="24"/>
+              </w:rPr>
+            </w:pPr>
+            <w:r>
+              <w:rPr>
+                <w:rFonts w:ascii="Arial" w:hAnsi="Arial" w:cs="Arial"/>
+                <w:iCs/>
+                <w:sz w:val="24"/>
+                <w:szCs w:val="24"/>
+              </w:rPr>
+              <w:t>-Beschaffen der Arbeitspakete</w:t>
+            </w:r>
+          </w:p>
+          <w:p>
+            <w:pPr>
+              <w:rPr>
+                <w:rFonts w:ascii="Arial" w:hAnsi="Arial" w:cs="Arial"/>
+                <w:sz w:val="24"/>
+                <w:szCs w:val="24"/>
+              </w:rPr>
+            </w:pPr>
+            <w:r>
+              <w:rPr>
+                <w:rFonts w:ascii="Arial" w:hAnsi="Arial" w:cs="Arial"/>
+                <w:sz w:val="24"/>
+                <w:szCs w:val="24"/>
+              </w:rPr>
+              <w:t>-Ermitteln der Dauer der Arbeitspakete</w:t>
+            </w:r>
+          </w:p>
+          <w:p>
+            <w:pPr>
+              <w:rPr>
+                <w:rFonts w:ascii="Arial" w:hAnsi="Arial" w:cs="Arial"/>
+                <w:sz w:val="24"/>
+                <w:szCs w:val="24"/>
+              </w:rPr>
+            </w:pPr>
+            <w:r>
+              <w:rPr>
+                <w:rFonts w:ascii="Arial" w:hAnsi="Arial" w:cs="Arial"/>
+                <w:sz w:val="24"/>
+                <w:szCs w:val="24"/>
+              </w:rPr>
+              <w:t>-Herausfinden von Abhängigkeiten unter den Arbeitspaketen</w:t>
+            </w:r>
+          </w:p>
+          <w:p>
+            <w:pPr>
+              <w:rPr>
+                <w:rFonts w:ascii="Arial" w:hAnsi="Arial" w:cs="Arial"/>
+                <w:sz w:val="24"/>
+                <w:szCs w:val="24"/>
+              </w:rPr>
+            </w:pPr>
+            <w:r>
+              <w:rPr>
+                <w:rFonts w:ascii="Arial" w:hAnsi="Arial" w:cs="Arial"/>
+                <w:sz w:val="24"/>
+                <w:szCs w:val="24"/>
+              </w:rPr>
+              <w:t>-Erhöhen der Arbeitskraft bei besonders kritischen Arbeitspaketen</w:t>
+            </w:r>
+          </w:p>
+          <w:p>
+            <w:pPr>
+              <w:rPr>
+                <w:rFonts w:ascii="Arial" w:hAnsi="Arial" w:cs="Arial"/>
+                <w:sz w:val="24"/>
+                <w:szCs w:val="24"/>
+              </w:rPr>
+            </w:pPr>
+            <w:r>
+              <w:rPr>
+                <w:rFonts w:ascii="Arial" w:hAnsi="Arial" w:cs="Arial"/>
+                <w:sz w:val="24"/>
+                <w:szCs w:val="24"/>
+              </w:rPr>
+              <w:t>-Erstellen der Arbeitspakete mit Word</w:t>
+            </w:r>
+          </w:p>
+          <w:p>
+            <w:pPr>
+              <w:rPr>
+                <w:rFonts w:ascii="Arial" w:hAnsi="Arial" w:cs="Arial"/>
+                <w:sz w:val="24"/>
+                <w:szCs w:val="24"/>
+              </w:rPr>
+            </w:pPr>
+          </w:p>
+          <w:p>
+            <w:pPr>
+              <w:rPr>
+                <w:rFonts w:ascii="Arial" w:hAnsi="Arial" w:cs="Arial"/>
+                <w:sz w:val="24"/>
+                <w:szCs w:val="24"/>
+              </w:rPr>
+            </w:pPr>
+          </w:p>
+        </w:tc>
+      </w:tr>
+      <w:tr>
+        <w:tc>
+          <w:tcPr>
+            <w:tcW w:w="9356" w:type="dxa"/>
+            <w:gridSpan w:val="3"/>
+          </w:tcPr>
+          <w:p>
+            <w:pPr>
+              <w:rPr>
+                <w:rFonts w:ascii="Arial" w:hAnsi="Arial" w:cs="Arial"/>
+                <w:b/>
+                <w:bCs/>
+                <w:sz w:val="24"/>
+                <w:szCs w:val="24"/>
+              </w:rPr>
+            </w:pPr>
+            <w:r>
+              <w:rPr>
+                <w:rFonts w:ascii="Arial" w:hAnsi="Arial" w:cs="Arial"/>
+                <w:b/>
+                <w:bCs/>
+                <w:sz w:val="24"/>
+                <w:szCs w:val="24"/>
+              </w:rPr>
+              <w:t>Voraussetzungen (Einsatzmittel, Dokumente etc.)</w:t>
+            </w:r>
+          </w:p>
+          <w:p>
+            <w:pPr>
+              <w:rPr>
+                <w:rFonts w:ascii="Arial" w:hAnsi="Arial" w:cs="Arial"/>
+                <w:sz w:val="24"/>
+                <w:szCs w:val="24"/>
+              </w:rPr>
+            </w:pPr>
+          </w:p>
+          <w:p>
+            <w:pPr>
+              <w:rPr>
+                <w:rFonts w:ascii="Arial" w:hAnsi="Arial" w:cs="Arial"/>
+                <w:sz w:val="24"/>
+                <w:szCs w:val="24"/>
+              </w:rPr>
+            </w:pPr>
+          </w:p>
+          <w:p>
+            <w:pPr>
+              <w:rPr>
+                <w:rFonts w:ascii="Arial" w:hAnsi="Arial" w:cs="Arial"/>
+                <w:sz w:val="24"/>
+                <w:szCs w:val="24"/>
+              </w:rPr>
+            </w:pPr>
+          </w:p>
+          <w:p>
+            <w:pPr>
+              <w:rPr>
+                <w:rFonts w:ascii="Arial" w:hAnsi="Arial" w:cs="Arial"/>
+                <w:sz w:val="24"/>
+                <w:szCs w:val="24"/>
+              </w:rPr>
+            </w:pPr>
+          </w:p>
+          <w:p>
+            <w:pPr>
+              <w:rPr>
+                <w:rFonts w:ascii="Arial" w:hAnsi="Arial" w:cs="Arial"/>
+                <w:sz w:val="24"/>
+                <w:szCs w:val="24"/>
+              </w:rPr>
+            </w:pPr>
+          </w:p>
+        </w:tc>
+      </w:tr>
+      <w:tr>
+        <w:tc>
+          <w:tcPr>
+            <w:tcW w:w="3096" w:type="dxa"/>
+          </w:tcPr>
+          <w:p>
+            <w:pPr>
+              <w:tabs>
+                <w:tab w:val="left" w:pos="1418"/>
+              </w:tabs>
+              <w:ind w:left="-523" w:firstLine="523"/>
+              <w:rPr>
+                <w:rFonts w:ascii="Arial" w:hAnsi="Arial" w:cs="Arial"/>
+                <w:sz w:val="24"/>
+                <w:szCs w:val="24"/>
+              </w:rPr>
+            </w:pPr>
+            <w:r>
+              <w:rPr>
+                <w:rFonts w:ascii="Arial" w:hAnsi="Arial" w:cs="Arial"/>
+                <w:b/>
+                <w:bCs/>
+                <w:sz w:val="24"/>
+                <w:szCs w:val="24"/>
+              </w:rPr>
+              <w:t xml:space="preserve">Aufwand </w:t>
+            </w:r>
+            <w:r>
+              <w:rPr>
+                <w:rFonts w:ascii="Arial" w:hAnsi="Arial" w:cs="Arial"/>
+                <w:sz w:val="24"/>
+                <w:szCs w:val="24"/>
+              </w:rPr>
+              <w:t>5h/5h</w:t>
+            </w:r>
+          </w:p>
+          <w:tbl>
+            <w:tblPr>
+              <w:tblStyle w:val="Tabellenraster"/>
+              <w:tblW w:w="3119" w:type="dxa"/>
+              <w:tblBorders>
+                <w:top w:val="none" w:sz="0" w:space="0" w:color="auto"/>
+                <w:left w:val="none" w:sz="0" w:space="0" w:color="auto"/>
+                <w:bottom w:val="none" w:sz="0" w:space="0" w:color="auto"/>
+                <w:right w:val="none" w:sz="0" w:space="0" w:color="auto"/>
+                <w:insideH w:val="none" w:sz="0" w:space="0" w:color="auto"/>
+                <w:insideV w:val="none" w:sz="0" w:space="0" w:color="auto"/>
+              </w:tblBorders>
+              <w:tblLayout w:type="fixed"/>
+              <w:tblLook w:val="04A0" w:firstRow="1" w:lastRow="0" w:firstColumn="1" w:lastColumn="0" w:noHBand="0" w:noVBand="1"/>
+            </w:tblPr>
+            <w:tblGrid>
+              <w:gridCol w:w="1559"/>
+              <w:gridCol w:w="1560"/>
+            </w:tblGrid>
+            <w:tr>
+              <w:tc>
+                <w:tcPr>
+                  <w:tcW w:w="1559" w:type="dxa"/>
+                </w:tcPr>
+                <w:p>
+                  <w:pPr>
+                    <w:tabs>
+                      <w:tab w:val="left" w:pos="1256"/>
+                      <w:tab w:val="left" w:pos="1418"/>
+                    </w:tabs>
+                    <w:ind w:left="-51"/>
+                    <w:rPr>
+                      <w:rFonts w:ascii="Arial" w:hAnsi="Arial" w:cs="Arial"/>
+                      <w:b/>
+                      <w:bCs/>
+                      <w:sz w:val="24"/>
+                      <w:szCs w:val="24"/>
+                    </w:rPr>
+                  </w:pPr>
+                  <w:r>
+                    <w:rPr>
+                      <w:rFonts w:ascii="Arial" w:hAnsi="Arial" w:cs="Arial"/>
+                      <w:b/>
+                      <w:bCs/>
+                      <w:sz w:val="24"/>
+                      <w:szCs w:val="24"/>
+                    </w:rPr>
+                    <w:t>Kosten</w:t>
+                  </w:r>
+                </w:p>
+                <w:p>
+                  <w:pPr>
+                    <w:tabs>
+                      <w:tab w:val="left" w:pos="452"/>
+                      <w:tab w:val="left" w:pos="1418"/>
+                    </w:tabs>
+                    <w:ind w:left="-523" w:firstLine="523"/>
+                    <w:rPr>
+                      <w:rFonts w:ascii="Arial" w:hAnsi="Arial" w:cs="Arial"/>
+                      <w:b/>
+                      <w:bCs/>
+                      <w:sz w:val="24"/>
+                      <w:szCs w:val="24"/>
+                    </w:rPr>
+                  </w:pPr>
+                  <w:r>
+                    <w:rPr>
+                      <w:rFonts w:ascii="Arial" w:hAnsi="Arial" w:cs="Arial"/>
+                      <w:b/>
+                      <w:bCs/>
+                      <w:sz w:val="24"/>
+                      <w:szCs w:val="24"/>
+                    </w:rPr>
+                    <w:t>Ziel:</w:t>
+                  </w:r>
+                  <w:r>
+                    <w:rPr>
+                      <w:rFonts w:ascii="Arial" w:hAnsi="Arial" w:cs="Arial"/>
+                      <w:sz w:val="24"/>
+                      <w:szCs w:val="24"/>
+                    </w:rPr>
+                    <w:t xml:space="preserve"> 0€</w:t>
+                  </w:r>
+                </w:p>
+                <w:p>
+                  <w:pPr>
+                    <w:tabs>
+                      <w:tab w:val="left" w:pos="452"/>
+                      <w:tab w:val="left" w:pos="1418"/>
+                    </w:tabs>
+                    <w:ind w:left="-523" w:firstLine="523"/>
+                    <w:rPr>
+                      <w:rFonts w:ascii="Arial" w:hAnsi="Arial" w:cs="Arial"/>
+                      <w:b/>
+                      <w:bCs/>
+                      <w:sz w:val="24"/>
+                      <w:szCs w:val="24"/>
+                    </w:rPr>
+                  </w:pPr>
+                  <w:r>
+                    <w:rPr>
+                      <w:rFonts w:ascii="Arial" w:hAnsi="Arial" w:cs="Arial"/>
+                      <w:b/>
+                      <w:bCs/>
+                      <w:sz w:val="24"/>
+                      <w:szCs w:val="24"/>
+                    </w:rPr>
+                    <w:t xml:space="preserve">Ist:   </w:t>
+                  </w:r>
+                  <w:r>
+                    <w:rPr>
+                      <w:rFonts w:ascii="Arial" w:hAnsi="Arial" w:cs="Arial"/>
+                      <w:sz w:val="24"/>
+                      <w:szCs w:val="24"/>
+                    </w:rPr>
+                    <w:t>0€</w:t>
+                  </w:r>
+                </w:p>
+                <w:p>
+                  <w:pPr>
+                    <w:tabs>
+                      <w:tab w:val="left" w:pos="1418"/>
+                    </w:tabs>
+                    <w:ind w:left="-523" w:firstLine="523"/>
+                    <w:rPr>
+                      <w:rFonts w:ascii="Arial" w:hAnsi="Arial" w:cs="Arial"/>
+                      <w:sz w:val="24"/>
+                      <w:szCs w:val="24"/>
+                    </w:rPr>
+                  </w:pPr>
+                </w:p>
+              </w:tc>
+              <w:tc>
+                <w:tcPr>
+                  <w:tcW w:w="1560" w:type="dxa"/>
+                </w:tcPr>
+                <w:p>
+                  <w:pPr>
+                    <w:tabs>
+                      <w:tab w:val="left" w:pos="1418"/>
+                    </w:tabs>
+                    <w:ind w:left="-523" w:firstLine="523"/>
+                    <w:rPr>
+                      <w:rFonts w:ascii="Arial" w:hAnsi="Arial" w:cs="Arial"/>
+                      <w:b/>
+                      <w:bCs/>
+                      <w:sz w:val="24"/>
+                      <w:szCs w:val="24"/>
+                    </w:rPr>
+                  </w:pPr>
+                  <w:r>
+                    <w:rPr>
+                      <w:rFonts w:ascii="Arial" w:hAnsi="Arial" w:cs="Arial"/>
+                      <w:b/>
+                      <w:bCs/>
+                      <w:sz w:val="24"/>
+                      <w:szCs w:val="24"/>
+                    </w:rPr>
+                    <w:t>Leistung</w:t>
+                  </w:r>
+                </w:p>
+                <w:p>
+                  <w:pPr>
+                    <w:tabs>
+                      <w:tab w:val="left" w:pos="1418"/>
+                    </w:tabs>
+                    <w:ind w:left="-523" w:firstLine="523"/>
+                    <w:rPr>
+                      <w:rFonts w:ascii="Arial" w:hAnsi="Arial" w:cs="Arial"/>
+                      <w:sz w:val="24"/>
+                      <w:szCs w:val="24"/>
+                    </w:rPr>
+                  </w:pPr>
+                </w:p>
+                <w:p>
+                  <w:pPr>
+                    <w:tabs>
+                      <w:tab w:val="left" w:pos="1418"/>
+                    </w:tabs>
+                    <w:ind w:left="-523" w:firstLine="523"/>
+                    <w:rPr>
+                      <w:rFonts w:ascii="Arial" w:hAnsi="Arial" w:cs="Arial"/>
+                      <w:sz w:val="24"/>
+                      <w:szCs w:val="24"/>
+                    </w:rPr>
+                  </w:pPr>
+                  <w:r>
+                    <w:rPr>
+                      <w:rFonts w:ascii="Arial" w:hAnsi="Arial" w:cs="Arial"/>
+                      <w:sz w:val="24"/>
+                      <w:szCs w:val="24"/>
+                    </w:rPr>
+                    <w:t>100%</w:t>
+                  </w:r>
+                </w:p>
+                <w:p>
+                  <w:pPr>
+                    <w:tabs>
+                      <w:tab w:val="left" w:pos="1418"/>
+                    </w:tabs>
+                    <w:ind w:left="-523" w:firstLine="523"/>
+                    <w:rPr>
+                      <w:rFonts w:ascii="Arial" w:hAnsi="Arial" w:cs="Arial"/>
+                      <w:sz w:val="24"/>
+                      <w:szCs w:val="24"/>
+                    </w:rPr>
+                  </w:pPr>
+                </w:p>
+              </w:tc>
+            </w:tr>
+          </w:tbl>
+          <w:p>
+            <w:pPr>
+              <w:tabs>
+                <w:tab w:val="left" w:pos="1418"/>
+              </w:tabs>
+              <w:rPr>
+                <w:rFonts w:ascii="Arial" w:hAnsi="Arial" w:cs="Arial"/>
+                <w:sz w:val="24"/>
+                <w:szCs w:val="24"/>
+              </w:rPr>
+            </w:pPr>
+          </w:p>
+        </w:tc>
+        <w:tc>
+          <w:tcPr>
+            <w:tcW w:w="2683" w:type="dxa"/>
+          </w:tcPr>
+          <w:p>
+            <w:pPr>
+              <w:rPr>
+                <w:rFonts w:ascii="Arial" w:hAnsi="Arial" w:cs="Arial"/>
+                <w:b/>
+                <w:bCs/>
+                <w:sz w:val="24"/>
+                <w:szCs w:val="24"/>
+              </w:rPr>
+            </w:pPr>
+            <w:r>
+              <w:rPr>
+                <w:rFonts w:ascii="Arial" w:hAnsi="Arial" w:cs="Arial"/>
+                <w:b/>
+                <w:bCs/>
+                <w:sz w:val="24"/>
+                <w:szCs w:val="24"/>
+              </w:rPr>
+              <w:t>Anlagen</w:t>
+            </w:r>
+          </w:p>
+          <w:p>
+            <w:pPr>
+              <w:rPr>
+                <w:rFonts w:ascii="Arial" w:hAnsi="Arial" w:cs="Arial"/>
+                <w:sz w:val="24"/>
+                <w:szCs w:val="24"/>
+              </w:rPr>
+            </w:pPr>
+            <w:r>
+              <w:rPr>
+                <w:rFonts w:ascii="Arial" w:hAnsi="Arial" w:cs="Arial"/>
+                <w:sz w:val="24"/>
+                <w:szCs w:val="24"/>
+              </w:rPr>
+              <w:t>-</w:t>
+            </w:r>
+          </w:p>
+        </w:tc>
+        <w:tc>
+          <w:tcPr>
+            <w:tcW w:w="3577" w:type="dxa"/>
+          </w:tcPr>
+          <w:p>
+            <w:pPr>
+              <w:rPr>
+                <w:rFonts w:ascii="Arial" w:hAnsi="Arial" w:cs="Arial"/>
+                <w:b/>
+                <w:bCs/>
+                <w:sz w:val="24"/>
+                <w:szCs w:val="24"/>
+              </w:rPr>
+            </w:pPr>
+            <w:r>
+              <w:rPr>
+                <w:rFonts w:ascii="Arial" w:hAnsi="Arial" w:cs="Arial"/>
+                <w:b/>
+                <w:bCs/>
+                <w:sz w:val="24"/>
+                <w:szCs w:val="24"/>
+              </w:rPr>
+              <w:t>Sonstiges</w:t>
+            </w:r>
+          </w:p>
+          <w:p>
+            <w:pPr>
+              <w:rPr>
+                <w:rFonts w:ascii="Arial" w:hAnsi="Arial" w:cs="Arial"/>
+                <w:sz w:val="24"/>
+                <w:szCs w:val="24"/>
+              </w:rPr>
+            </w:pPr>
+            <w:r>
+              <w:rPr>
+                <w:rFonts w:ascii="Arial" w:hAnsi="Arial" w:cs="Arial"/>
+                <w:sz w:val="24"/>
+                <w:szCs w:val="24"/>
+              </w:rPr>
+              <w:t>-</w:t>
+            </w:r>
+          </w:p>
+        </w:tc>
+      </w:tr>
+    </w:tbl>
+    <w:p/>
+    <w:p/>
+    <w:tbl>
+      <w:tblPr>
+        <w:tblW w:w="0" w:type="auto"/>
+        <w:tblInd w:w="108" w:type="dxa"/>
+        <w:tblBorders>
+          <w:top w:val="single" w:sz="4" w:space="0" w:color="auto"/>
+          <w:left w:val="single" w:sz="4" w:space="0" w:color="auto"/>
+          <w:bottom w:val="single" w:sz="4" w:space="0" w:color="auto"/>
+          <w:right w:val="single" w:sz="4" w:space="0" w:color="auto"/>
+          <w:insideH w:val="single" w:sz="4" w:space="0" w:color="auto"/>
+          <w:insideV w:val="single" w:sz="4" w:space="0" w:color="auto"/>
+        </w:tblBorders>
+        <w:tblLayout w:type="fixed"/>
+        <w:tblLook w:val="04A0" w:firstRow="1" w:lastRow="0" w:firstColumn="1" w:lastColumn="0" w:noHBand="0" w:noVBand="1"/>
+      </w:tblPr>
+      <w:tblGrid>
+        <w:gridCol w:w="3096"/>
+        <w:gridCol w:w="2683"/>
+        <w:gridCol w:w="3577"/>
+      </w:tblGrid>
+      <w:tr>
+        <w:tc>
+          <w:tcPr>
+            <w:tcW w:w="5779" w:type="dxa"/>
+            <w:gridSpan w:val="2"/>
+            <w:shd w:val="clear" w:color="auto" w:fill="365F91"/>
+          </w:tcPr>
+          <w:p>
+            <w:pPr>
+              <w:rPr>
+                <w:rFonts w:ascii="Arial" w:hAnsi="Arial" w:cs="Arial"/>
+                <w:b/>
+              </w:rPr>
+            </w:pPr>
+          </w:p>
+          <w:p>
+            <w:pPr>
+              <w:rPr>
+                <w:rFonts w:ascii="Arial" w:hAnsi="Arial" w:cs="Arial"/>
+                <w:b/>
+                <w:color w:val="FFFFFF"/>
+                <w:sz w:val="28"/>
+                <w:szCs w:val="28"/>
+              </w:rPr>
+            </w:pPr>
+            <w:r>
+              <w:rPr>
+                <w:rFonts w:ascii="Arial" w:hAnsi="Arial" w:cs="Arial"/>
+                <w:b/>
+                <w:color w:val="FFFFFF"/>
+                <w:sz w:val="28"/>
+                <w:szCs w:val="28"/>
+              </w:rPr>
+              <w:t>Arbeitspaket-Beschreibung</w:t>
+            </w:r>
+          </w:p>
+          <w:p>
+            <w:pPr>
+              <w:rPr>
+                <w:rFonts w:ascii="Arial" w:hAnsi="Arial" w:cs="Arial"/>
+                <w:b/>
+              </w:rPr>
+            </w:pPr>
+          </w:p>
+        </w:tc>
+        <w:tc>
+          <w:tcPr>
+            <w:tcW w:w="3577" w:type="dxa"/>
+          </w:tcPr>
+          <w:p>
+            <w:pPr>
+              <w:rPr>
+                <w:rFonts w:ascii="Arial" w:hAnsi="Arial" w:cs="Arial"/>
+              </w:rPr>
+            </w:pPr>
+          </w:p>
+          <w:p>
+            <w:pPr>
+              <w:rPr>
+                <w:rFonts w:ascii="Arial" w:hAnsi="Arial" w:cs="Arial"/>
+                <w:sz w:val="24"/>
+                <w:szCs w:val="24"/>
+              </w:rPr>
+            </w:pPr>
+            <w:r>
+              <w:rPr>
+                <w:rFonts w:ascii="Arial" w:hAnsi="Arial" w:cs="Arial"/>
+                <w:b/>
+                <w:bCs/>
+                <w:sz w:val="24"/>
+                <w:szCs w:val="24"/>
+              </w:rPr>
+              <w:t>Blatt</w:t>
+            </w:r>
+            <w:r>
+              <w:rPr>
+                <w:rFonts w:ascii="Arial" w:hAnsi="Arial" w:cs="Arial"/>
+                <w:sz w:val="24"/>
+                <w:szCs w:val="24"/>
+              </w:rPr>
+              <w:t xml:space="preserve"> </w:t>
+            </w:r>
+            <w:r>
+              <w:rPr>
+                <w:rFonts w:ascii="Arial" w:hAnsi="Arial" w:cs="Arial"/>
+                <w:sz w:val="24"/>
+                <w:szCs w:val="24"/>
+              </w:rPr>
+              <w:fldChar w:fldCharType="begin"/>
+            </w:r>
+            <w:r>
+              <w:rPr>
+                <w:rFonts w:ascii="Arial" w:hAnsi="Arial" w:cs="Arial"/>
+                <w:sz w:val="24"/>
+                <w:szCs w:val="24"/>
+              </w:rPr>
+              <w:instrText>PAGE  \* Arabic  \* MERGEFORMAT</w:instrText>
+            </w:r>
+            <w:r>
+              <w:rPr>
+                <w:rFonts w:ascii="Arial" w:hAnsi="Arial" w:cs="Arial"/>
+                <w:sz w:val="24"/>
+                <w:szCs w:val="24"/>
+              </w:rPr>
+              <w:fldChar w:fldCharType="separate"/>
+            </w:r>
+            <w:r>
+              <w:rPr>
+                <w:rFonts w:ascii="Arial" w:hAnsi="Arial" w:cs="Arial"/>
+                <w:noProof/>
+                <w:sz w:val="24"/>
+                <w:szCs w:val="24"/>
+              </w:rPr>
+              <w:t>18</w:t>
+            </w:r>
+            <w:r>
+              <w:rPr>
+                <w:rFonts w:ascii="Arial" w:hAnsi="Arial" w:cs="Arial"/>
+                <w:sz w:val="24"/>
+                <w:szCs w:val="24"/>
+              </w:rPr>
+              <w:fldChar w:fldCharType="end"/>
+            </w:r>
+            <w:r>
+              <w:rPr>
+                <w:rFonts w:ascii="Arial" w:hAnsi="Arial" w:cs="Arial"/>
+                <w:sz w:val="24"/>
+                <w:szCs w:val="24"/>
+              </w:rPr>
+              <w:t xml:space="preserve"> </w:t>
+            </w:r>
+            <w:r>
+              <w:rPr>
+                <w:rFonts w:ascii="Arial" w:hAnsi="Arial" w:cs="Arial"/>
+                <w:b/>
+                <w:bCs/>
+                <w:sz w:val="24"/>
+                <w:szCs w:val="24"/>
+              </w:rPr>
+              <w:t>von</w:t>
+            </w:r>
+            <w:r>
+              <w:rPr>
+                <w:rFonts w:ascii="Arial" w:hAnsi="Arial" w:cs="Arial"/>
+                <w:sz w:val="24"/>
+                <w:szCs w:val="24"/>
+              </w:rPr>
+              <w:t xml:space="preserve"> </w:t>
+            </w:r>
+            <w:r>
+              <w:rPr>
+                <w:rFonts w:ascii="Arial" w:hAnsi="Arial" w:cs="Arial"/>
+                <w:sz w:val="24"/>
+                <w:szCs w:val="24"/>
+              </w:rPr>
+              <w:fldChar w:fldCharType="begin"/>
+            </w:r>
+            <w:r>
+              <w:rPr>
+                <w:rFonts w:ascii="Arial" w:hAnsi="Arial" w:cs="Arial"/>
+                <w:sz w:val="24"/>
+                <w:szCs w:val="24"/>
+              </w:rPr>
+              <w:instrText>NUMPAGES  \* Arabic  \* MERGEFORMAT</w:instrText>
+            </w:r>
+            <w:r>
+              <w:rPr>
+                <w:rFonts w:ascii="Arial" w:hAnsi="Arial" w:cs="Arial"/>
+                <w:sz w:val="24"/>
+                <w:szCs w:val="24"/>
+              </w:rPr>
+              <w:fldChar w:fldCharType="separate"/>
+            </w:r>
+            <w:r>
+              <w:rPr>
+                <w:rFonts w:ascii="Arial" w:hAnsi="Arial" w:cs="Arial"/>
+                <w:noProof/>
+                <w:sz w:val="24"/>
+                <w:szCs w:val="24"/>
+              </w:rPr>
+              <w:t>21</w:t>
+            </w:r>
+            <w:r>
+              <w:rPr>
+                <w:rFonts w:ascii="Arial" w:hAnsi="Arial" w:cs="Arial"/>
+                <w:sz w:val="24"/>
+                <w:szCs w:val="24"/>
+              </w:rPr>
+              <w:fldChar w:fldCharType="end"/>
+            </w:r>
+            <w:r>
+              <w:rPr>
+                <w:rFonts w:ascii="Arial" w:hAnsi="Arial" w:cs="Arial"/>
+                <w:sz w:val="24"/>
+                <w:szCs w:val="24"/>
+              </w:rPr>
+              <w:t xml:space="preserve"> </w:t>
+            </w:r>
+          </w:p>
+        </w:tc>
+      </w:tr>
+      <w:tr>
+        <w:tc>
+          <w:tcPr>
+            <w:tcW w:w="5779" w:type="dxa"/>
+            <w:gridSpan w:val="2"/>
+            <w:vAlign w:val="center"/>
+          </w:tcPr>
+          <w:p>
+            <w:pPr>
+              <w:rPr>
+                <w:rFonts w:ascii="Arial" w:hAnsi="Arial" w:cs="Arial"/>
+                <w:i/>
+                <w:sz w:val="24"/>
+                <w:szCs w:val="24"/>
+              </w:rPr>
+            </w:pPr>
+            <w:r>
+              <w:rPr>
+                <w:rFonts w:ascii="Arial" w:hAnsi="Arial" w:cs="Arial"/>
+                <w:i/>
+                <w:sz w:val="24"/>
+                <w:szCs w:val="24"/>
+              </w:rPr>
+              <w:t>Budgetplanung</w:t>
+            </w:r>
+          </w:p>
+        </w:tc>
+        <w:tc>
+          <w:tcPr>
+            <w:tcW w:w="3577" w:type="dxa"/>
+          </w:tcPr>
+          <w:p>
+            <w:pPr>
+              <w:rPr>
+                <w:rFonts w:ascii="Arial" w:hAnsi="Arial" w:cs="Arial"/>
+              </w:rPr>
+            </w:pPr>
+          </w:p>
+          <w:p>
+            <w:pPr>
+              <w:rPr>
+                <w:rFonts w:ascii="Arial" w:hAnsi="Arial" w:cs="Arial"/>
+                <w:sz w:val="24"/>
+                <w:szCs w:val="24"/>
+              </w:rPr>
+            </w:pPr>
+            <w:r>
+              <w:rPr>
+                <w:rFonts w:ascii="Arial" w:hAnsi="Arial" w:cs="Arial"/>
+                <w:b/>
+                <w:bCs/>
+                <w:sz w:val="24"/>
+                <w:szCs w:val="24"/>
+              </w:rPr>
+              <w:t>PSP-Nr.</w:t>
+            </w:r>
+            <w:r>
+              <w:rPr>
+                <w:rFonts w:ascii="Arial" w:hAnsi="Arial" w:cs="Arial"/>
+                <w:b/>
+                <w:bCs/>
+                <w:sz w:val="24"/>
+                <w:szCs w:val="24"/>
+              </w:rPr>
+              <w:t xml:space="preserve"> </w:t>
+            </w:r>
+            <w:r>
+              <w:rPr>
+                <w:rFonts w:ascii="Arial" w:hAnsi="Arial" w:cs="Arial"/>
+                <w:sz w:val="24"/>
+                <w:szCs w:val="24"/>
+              </w:rPr>
+              <w:t>6.</w:t>
+            </w:r>
+            <w:r>
+              <w:rPr>
+                <w:rFonts w:ascii="Arial" w:hAnsi="Arial" w:cs="Arial"/>
+                <w:sz w:val="24"/>
+                <w:szCs w:val="24"/>
+              </w:rPr>
+              <w:t>6</w:t>
+            </w:r>
+          </w:p>
+          <w:p>
+            <w:pPr>
+              <w:rPr>
+                <w:rFonts w:ascii="Arial" w:hAnsi="Arial" w:cs="Arial"/>
+              </w:rPr>
+            </w:pPr>
+          </w:p>
+        </w:tc>
+      </w:tr>
+      <w:tr>
+        <w:tc>
+          <w:tcPr>
+            <w:tcW w:w="3096" w:type="dxa"/>
+            <w:vAlign w:val="center"/>
+          </w:tcPr>
+          <w:p>
+            <w:pPr>
+              <w:rPr>
+                <w:rFonts w:ascii="Arial" w:hAnsi="Arial" w:cs="Arial"/>
+                <w:b/>
+                <w:bCs/>
+                <w:i/>
+                <w:sz w:val="24"/>
+                <w:szCs w:val="24"/>
+              </w:rPr>
+            </w:pPr>
+            <w:r>
+              <w:rPr>
+                <w:rFonts w:ascii="Arial" w:hAnsi="Arial" w:cs="Arial"/>
+                <w:b/>
+                <w:bCs/>
+                <w:i/>
+                <w:sz w:val="24"/>
+                <w:szCs w:val="24"/>
+              </w:rPr>
+              <w:t>Zwei-Gelenk-Roboter</w:t>
+            </w:r>
+          </w:p>
+        </w:tc>
+        <w:tc>
+          <w:tcPr>
+            <w:tcW w:w="2683" w:type="dxa"/>
+            <w:vAlign w:val="center"/>
+          </w:tcPr>
+          <w:p>
+            <w:pPr>
+              <w:rPr>
+                <w:rFonts w:ascii="Arial" w:hAnsi="Arial" w:cs="Arial"/>
+                <w:b/>
+                <w:bCs/>
+                <w:i/>
+                <w:sz w:val="24"/>
+                <w:szCs w:val="24"/>
+              </w:rPr>
+            </w:pPr>
+            <w:r>
+              <w:rPr>
+                <w:rFonts w:ascii="Arial" w:hAnsi="Arial" w:cs="Arial"/>
+                <w:b/>
+                <w:bCs/>
+                <w:i/>
+                <w:sz w:val="24"/>
+                <w:szCs w:val="24"/>
+              </w:rPr>
+              <w:t>Projekt 5</w:t>
+            </w:r>
+          </w:p>
+        </w:tc>
+        <w:tc>
+          <w:tcPr>
+            <w:tcW w:w="3577" w:type="dxa"/>
+          </w:tcPr>
+          <w:p>
+            <w:pPr>
+              <w:rPr>
+                <w:rFonts w:ascii="Arial" w:hAnsi="Arial" w:cs="Arial"/>
+                <w:sz w:val="24"/>
+                <w:szCs w:val="24"/>
+              </w:rPr>
+            </w:pPr>
+          </w:p>
+          <w:p>
+            <w:pPr>
+              <w:rPr>
+                <w:rFonts w:ascii="Arial" w:hAnsi="Arial" w:cs="Arial"/>
+                <w:sz w:val="24"/>
+                <w:szCs w:val="24"/>
+              </w:rPr>
+            </w:pPr>
+            <w:r>
+              <w:rPr>
+                <w:rFonts w:ascii="Arial" w:hAnsi="Arial" w:cs="Arial"/>
+                <w:b/>
+                <w:bCs/>
+                <w:sz w:val="24"/>
+                <w:szCs w:val="24"/>
+              </w:rPr>
+              <w:t>Datum</w:t>
+            </w:r>
+            <w:r>
+              <w:rPr>
+                <w:rFonts w:ascii="Arial" w:hAnsi="Arial" w:cs="Arial"/>
+                <w:sz w:val="24"/>
+                <w:szCs w:val="24"/>
+              </w:rPr>
+              <w:t xml:space="preserve"> 04.10.2022</w:t>
+            </w:r>
+          </w:p>
+          <w:p>
+            <w:pPr>
+              <w:rPr>
+                <w:rFonts w:ascii="Arial" w:hAnsi="Arial" w:cs="Arial"/>
+                <w:sz w:val="24"/>
+                <w:szCs w:val="24"/>
+              </w:rPr>
+            </w:pPr>
+          </w:p>
+        </w:tc>
+      </w:tr>
+      <w:tr>
+        <w:tc>
+          <w:tcPr>
+            <w:tcW w:w="5779" w:type="dxa"/>
+            <w:gridSpan w:val="2"/>
+          </w:tcPr>
+          <w:p>
+            <w:pPr>
+              <w:rPr>
+                <w:rFonts w:ascii="Arial" w:hAnsi="Arial" w:cs="Arial"/>
+                <w:b/>
+                <w:bCs/>
+                <w:sz w:val="24"/>
+                <w:szCs w:val="24"/>
+              </w:rPr>
+            </w:pPr>
+            <w:r>
+              <w:rPr>
+                <w:rFonts w:ascii="Arial" w:hAnsi="Arial" w:cs="Arial"/>
+                <w:b/>
+                <w:bCs/>
+                <w:sz w:val="24"/>
+                <w:szCs w:val="24"/>
+              </w:rPr>
+              <w:t>Ziele- / Leistungsbeschreibung</w:t>
+            </w:r>
+          </w:p>
+          <w:p>
+            <w:pPr>
+              <w:rPr>
+                <w:rFonts w:ascii="Arial" w:hAnsi="Arial" w:cs="Arial"/>
+                <w:sz w:val="24"/>
+                <w:szCs w:val="24"/>
+              </w:rPr>
+            </w:pPr>
+          </w:p>
+          <w:p>
+            <w:pPr>
+              <w:rPr>
+                <w:rFonts w:ascii="Arial" w:hAnsi="Arial" w:cs="Arial"/>
+                <w:sz w:val="24"/>
+                <w:szCs w:val="24"/>
+              </w:rPr>
+            </w:pPr>
+            <w:r>
+              <w:rPr>
+                <w:rFonts w:ascii="Arial" w:hAnsi="Arial" w:cs="Arial"/>
+                <w:sz w:val="24"/>
+                <w:szCs w:val="24"/>
+              </w:rPr>
               <w:t>-Aufschlüsseln der Kosten</w:t>
             </w:r>
           </w:p>
@@ -26794,18 +28374,8 @@
                 <w:sz w:val="24"/>
                 <w:szCs w:val="24"/>
               </w:rPr>
-              <w:t xml:space="preserve">Uwe </w:t>
-            </w:r>
-            <w:proofErr w:type="spellStart"/>
-            <w:r>
-              <w:rPr>
-                <w:rFonts w:ascii="Arial" w:hAnsi="Arial" w:cs="Arial"/>
-                <w:sz w:val="24"/>
-                <w:szCs w:val="24"/>
-              </w:rPr>
-              <w:t>Ingelfinger</w:t>
-            </w:r>
-            <w:proofErr w:type="spellEnd"/>
+              <w:t>Ines Marquardt-Schmidt</w:t>
+            </w:r>
           </w:p>
           <w:p>
             <w:pPr>
@@ -26848,7 +28418,7 @@
                 <w:sz w:val="24"/>
                 <w:szCs w:val="24"/>
               </w:rPr>
-              <w:t>15</w:t>
+              <w:t>29</w:t>
             </w:r>
             <w:r>
               <w:rPr>
@@ -26931,7 +28501,7 @@
                 <w:sz w:val="24"/>
                 <w:szCs w:val="24"/>
               </w:rPr>
-              <w:t>15</w:t>
+              <w:t>29</w:t>
             </w:r>
             <w:r>
               <w:rPr>
@@ -28016,7 +29586,15 @@
                 <w:sz w:val="24"/>
                 <w:szCs w:val="24"/>
               </w:rPr>
-              <w:t>6.6</w:t>
+              <w:t>6.</w:t>
+            </w:r>
+            <w:r>
+              <w:rPr>
+                <w:rFonts w:ascii="Arial" w:hAnsi="Arial" w:cs="Arial"/>
+                <w:sz w:val="24"/>
+                <w:szCs w:val="24"/>
+              </w:rPr>
+              <w:t>7</w:t>
             </w:r>
           </w:p>
           <w:p>
@@ -28315,18 +29893,8 @@
                 <w:sz w:val="24"/>
                 <w:szCs w:val="24"/>
               </w:rPr>
-              <w:t xml:space="preserve">Uwe </w:t>
-            </w:r>
-            <w:proofErr w:type="spellStart"/>
-            <w:r>
-              <w:rPr>
-                <w:rFonts w:ascii="Arial" w:hAnsi="Arial" w:cs="Arial"/>
-                <w:sz w:val="24"/>
-                <w:szCs w:val="24"/>
-              </w:rPr>
-              <w:t>Ingelfinger</w:t>
-            </w:r>
-            <w:proofErr w:type="spellEnd"/>
+              <w:t>Ines Marquardt-Schmidt</w:t>
+            </w:r>
           </w:p>
           <w:p>
             <w:pPr>
@@ -28723,14 +30291,15 @@
             <w:pPr>
               <w:rPr>
                 <w:rFonts w:ascii="Arial" w:hAnsi="Arial" w:cs="Arial"/>
-                <w:sz w:val="24"/>
-                <w:szCs w:val="24"/>
-              </w:rPr>
-            </w:pPr>
-            <w:r>
-              <w:rPr>
-                <w:rFonts w:ascii="Arial" w:hAnsi="Arial" w:cs="Arial"/>
-                <w:i/>
+                <w:iCs/>
+                <w:sz w:val="24"/>
+                <w:szCs w:val="24"/>
+              </w:rPr>
+            </w:pPr>
+            <w:r>
+              <w:rPr>
+                <w:rFonts w:ascii="Arial" w:hAnsi="Arial" w:cs="Arial"/>
+                <w:iCs/>
                 <w:sz w:val="24"/>
                 <w:szCs w:val="24"/>
               </w:rPr>
@@ -29543,7 +31112,15 @@
                 <w:sz w:val="24"/>
                 <w:szCs w:val="24"/>
               </w:rPr>
-              <w:t>6.7</w:t>
+              <w:t>6.</w:t>
+            </w:r>
+            <w:r>
+              <w:rPr>
+                <w:rFonts w:ascii="Arial" w:hAnsi="Arial" w:cs="Arial"/>
+                <w:sz w:val="24"/>
+                <w:szCs w:val="24"/>
+              </w:rPr>
+              <w:t>8</w:t>
             </w:r>
           </w:p>
           <w:p>
@@ -29834,18 +31411,8 @@
                 <w:sz w:val="24"/>
                 <w:szCs w:val="24"/>
               </w:rPr>
-              <w:t xml:space="preserve">Uwe </w:t>
-            </w:r>
-            <w:proofErr w:type="spellStart"/>
-            <w:r>
-              <w:rPr>
-                <w:rFonts w:ascii="Arial" w:hAnsi="Arial" w:cs="Arial"/>
-                <w:sz w:val="24"/>
-                <w:szCs w:val="24"/>
-              </w:rPr>
-              <w:t>Ingelfinger</w:t>
-            </w:r>
-            <w:proofErr w:type="spellEnd"/>
+              <w:t>Ines Marquardt-Schmidt</w:t>
+            </w:r>
           </w:p>
           <w:p>
             <w:pPr>
@@ -30113,35 +31680,16 @@
                 <w:sz w:val="24"/>
                 <w:szCs w:val="24"/>
               </w:rPr>
-              <w:t xml:space="preserve">-Teamkollegen </w:t>
-            </w:r>
-            <w:proofErr w:type="spellStart"/>
-            <w:r>
-              <w:rPr>
-                <w:rFonts w:ascii="Arial" w:hAnsi="Arial" w:cs="Arial"/>
-                <w:sz w:val="24"/>
-                <w:szCs w:val="24"/>
-              </w:rPr>
-              <w:t>Hoehnel</w:t>
-            </w:r>
-            <w:proofErr w:type="spellEnd"/>
-            <w:r>
-              <w:rPr>
-                <w:rFonts w:ascii="Arial" w:hAnsi="Arial" w:cs="Arial"/>
-                <w:sz w:val="24"/>
-                <w:szCs w:val="24"/>
-              </w:rPr>
-              <w:t xml:space="preserve"> und Ritter</w:t>
-            </w:r>
-          </w:p>
-          <w:p>
-            <w:pPr>
-              <w:rPr>
-                <w:rFonts w:ascii="Arial" w:hAnsi="Arial" w:cs="Arial"/>
-                <w:sz w:val="24"/>
-                <w:szCs w:val="24"/>
-              </w:rPr>
-            </w:pPr>
+              <w:t>-</w:t>
+            </w:r>
+            <w:r>
+              <w:rPr>
+                <w:rFonts w:ascii="Arial" w:hAnsi="Arial" w:cs="Arial"/>
+                <w:sz w:val="24"/>
+                <w:szCs w:val="24"/>
+              </w:rPr>
+              <w:t>Alle Teammitglieder</w:t>
+            </w:r>
           </w:p>
           <w:p>
             <w:pPr>
@@ -30199,25 +31747,6 @@
                 <w:szCs w:val="24"/>
               </w:rPr>
             </w:pPr>
-          </w:p>
-          <w:p>
-            <w:pPr>
-              <w:rPr>
-                <w:rFonts w:ascii="Arial" w:hAnsi="Arial" w:cs="Arial"/>
-                <w:i/>
-                <w:sz w:val="24"/>
-                <w:szCs w:val="24"/>
-              </w:rPr>
-            </w:pPr>
-            <w:r>
-              <w:rPr>
-                <w:rFonts w:ascii="Arial" w:hAnsi="Arial" w:cs="Arial"/>
-                <w:i/>
-                <w:sz w:val="24"/>
-                <w:szCs w:val="24"/>
-              </w:rPr>
-              <w:t>-Erstellen der Controlling Dokumente</w:t>
-            </w:r>
           </w:p>
           <w:p>
             <w:pPr>
@@ -30260,8 +31789,8 @@
               </w:tabs>
               <w:rPr>
                 <w:rFonts w:ascii="Arial" w:hAnsi="Arial" w:cs="Arial"/>
-                <w:sz w:val="24"/>
-                <w:szCs w:val="24"/>
+                <w:sz w:val="32"/>
+                <w:szCs w:val="32"/>
               </w:rPr>
             </w:pPr>
             <w:r>
@@ -30275,8 +31804,8 @@
             <w:r>
               <w:rPr>
                 <w:rFonts w:ascii="Arial" w:hAnsi="Arial" w:cs="Arial"/>
-                <w:sz w:val="21"/>
-                <w:szCs w:val="21"/>
+                <w:sz w:val="24"/>
+                <w:szCs w:val="24"/>
               </w:rPr>
               <w:t>Folgende Thematiken solle beachtet werden: Termin; Budget; Qualität</w:t>
             </w:r>
@@ -30289,6 +31818,14 @@
                 <w:szCs w:val="24"/>
               </w:rPr>
             </w:pPr>
+            <w:r>
+              <w:rPr>
+                <w:rFonts w:ascii="Arial" w:hAnsi="Arial" w:cs="Arial"/>
+                <w:sz w:val="24"/>
+                <w:szCs w:val="24"/>
+              </w:rPr>
+              <w:t>-Aufwand und Kosten werden innerhalb der Arbeitspakete kontrolliert</w:t>
+            </w:r>
           </w:p>
           <w:p>
             <w:pPr>
@@ -30993,6 +32530,7 @@
                 <w:sz w:val="24"/>
                 <w:szCs w:val="24"/>
               </w:rPr>
+              <w:lastRenderedPageBreak/>
               <w:t>Abgabe Projektmanagement</w:t>
             </w:r>
           </w:p>
@@ -31042,7 +32580,15 @@
                 <w:sz w:val="24"/>
                 <w:szCs w:val="24"/>
               </w:rPr>
-              <w:t>6.8</w:t>
+              <w:t>6.</w:t>
+            </w:r>
+            <w:r>
+              <w:rPr>
+                <w:rFonts w:ascii="Arial" w:hAnsi="Arial" w:cs="Arial"/>
+                <w:sz w:val="24"/>
+                <w:szCs w:val="24"/>
+              </w:rPr>
+              <w:t>9</w:t>
             </w:r>
           </w:p>
           <w:p>
@@ -31322,18 +32868,8 @@
                 <w:sz w:val="24"/>
                 <w:szCs w:val="24"/>
               </w:rPr>
-              <w:t xml:space="preserve">Uwe </w:t>
-            </w:r>
-            <w:proofErr w:type="spellStart"/>
-            <w:r>
-              <w:rPr>
-                <w:rFonts w:ascii="Arial" w:hAnsi="Arial" w:cs="Arial"/>
-                <w:sz w:val="24"/>
-                <w:szCs w:val="24"/>
-              </w:rPr>
-              <w:t>Ingelfinger</w:t>
-            </w:r>
-            <w:proofErr w:type="spellEnd"/>
+              <w:t>Ines Marquardt-Schmidt</w:t>
+            </w:r>
           </w:p>
           <w:p>
             <w:pPr>
@@ -31376,7 +32912,7 @@
                 <w:sz w:val="24"/>
                 <w:szCs w:val="24"/>
               </w:rPr>
-              <w:t>0</w:t>
+              <w:t>1</w:t>
             </w:r>
             <w:r>
               <w:rPr>
@@ -31658,36 +33194,16 @@
                 <w:sz w:val="24"/>
                 <w:szCs w:val="24"/>
               </w:rPr>
-              <w:t xml:space="preserve">-Teamkollegen </w:t>
-            </w:r>
-            <w:proofErr w:type="spellStart"/>
-            <w:r>
-              <w:rPr>
-                <w:rFonts w:ascii="Arial" w:hAnsi="Arial" w:cs="Arial"/>
-                <w:sz w:val="24"/>
-                <w:szCs w:val="24"/>
-              </w:rPr>
-              <w:t>Grosse</w:t>
-            </w:r>
-            <w:proofErr w:type="spellEnd"/>
-            <w:r>
-              <w:rPr>
-                <w:rFonts w:ascii="Arial" w:hAnsi="Arial" w:cs="Arial"/>
-                <w:sz w:val="24"/>
-                <w:szCs w:val="24"/>
-              </w:rPr>
-              <w:t xml:space="preserve"> und </w:t>
-            </w:r>
-            <w:proofErr w:type="spellStart"/>
-            <w:r>
-              <w:rPr>
-                <w:rFonts w:ascii="Arial" w:hAnsi="Arial" w:cs="Arial"/>
-                <w:sz w:val="24"/>
-                <w:szCs w:val="24"/>
-              </w:rPr>
-              <w:t>Hoehnel</w:t>
-            </w:r>
-            <w:proofErr w:type="spellEnd"/>
+              <w:t>-</w:t>
+            </w:r>
+            <w:r>
+              <w:rPr>
+                <w:rFonts w:ascii="Arial" w:hAnsi="Arial" w:cs="Arial"/>
+                <w:sz w:val="24"/>
+                <w:szCs w:val="24"/>
+              </w:rPr>
+              <w:t>Alle Teammitglieder</w:t>
+            </w:r>
           </w:p>
           <w:p>
             <w:pPr>
@@ -31778,16 +33294,14 @@
               </w:rPr>
               <w:t xml:space="preserve">-Besorgen eines </w:t>
             </w:r>
-            <w:proofErr w:type="gramStart"/>
-            <w:r>
-              <w:rPr>
-                <w:rFonts w:ascii="Arial" w:hAnsi="Arial" w:cs="Arial"/>
-                <w:sz w:val="24"/>
-                <w:szCs w:val="24"/>
-              </w:rPr>
-              <w:t>USB Datenträgers</w:t>
-            </w:r>
-            <w:proofErr w:type="gramEnd"/>
+            <w:r>
+              <w:rPr>
+                <w:rFonts w:ascii="Arial" w:hAnsi="Arial" w:cs="Arial"/>
+                <w:sz w:val="24"/>
+                <w:szCs w:val="24"/>
+              </w:rPr>
+              <w:t>USB-Datenträgers</w:t>
+            </w:r>
           </w:p>
           <w:p>
             <w:pPr>
@@ -31983,7 +33497,15 @@
                 <w:sz w:val="24"/>
                 <w:szCs w:val="24"/>
               </w:rPr>
-              <w:t>6h</w:t>
+              <w:t>4</w:t>
+            </w:r>
+            <w:r>
+              <w:rPr>
+                <w:rFonts w:ascii="Arial" w:hAnsi="Arial" w:cs="Arial"/>
+                <w:sz w:val="24"/>
+                <w:szCs w:val="24"/>
+              </w:rPr>
+              <w:t>h</w:t>
             </w:r>
           </w:p>
           <w:tbl>

</xml_diff>